<commit_message>
This creates version control for documentation
</commit_message>
<xml_diff>
--- a/Group 4 Project Plan.docx
+++ b/Group 4 Project Plan.docx
@@ -78,24 +78,12 @@
       <w:pPr>
         <w:pStyle w:val="ListParagraph"/>
         <w:numPr>
-          <w:ilvl w:val="2"/>
-          <w:numId w:val="1"/>
-        </w:numPr>
-      </w:pPr>
-      <w:bookmarkStart w:id="0" w:name="_GoBack"/>
-      <w:r>
-        <w:t>Intel Core i3, 1TB Hard Drive, Windows 10,Oracle SQL Developer, NetBeans 8.2, Java 8.2</w:t>
-      </w:r>
-    </w:p>
-    <w:bookmarkEnd w:id="0"/>
-    <w:p>
-      <w:pPr>
-        <w:pStyle w:val="ListParagraph"/>
-        <w:numPr>
           <w:ilvl w:val="0"/>
           <w:numId w:val="1"/>
         </w:numPr>
       </w:pPr>
+      <w:bookmarkStart w:id="0" w:name="_GoBack"/>
+      <w:bookmarkEnd w:id="0"/>
       <w:r>
         <w:t>Software Management</w:t>
       </w:r>
@@ -121,11 +109,11 @@
         <w:tblLook w:val="04A0" w:firstRow="1" w:lastRow="0" w:firstColumn="1" w:lastColumn="0" w:noHBand="0" w:noVBand="1"/>
       </w:tblPr>
       <w:tblGrid>
-        <w:gridCol w:w="1817"/>
-        <w:gridCol w:w="1716"/>
-        <w:gridCol w:w="1750"/>
-        <w:gridCol w:w="1750"/>
-        <w:gridCol w:w="1823"/>
+        <w:gridCol w:w="1788"/>
+        <w:gridCol w:w="1653"/>
+        <w:gridCol w:w="1698"/>
+        <w:gridCol w:w="1698"/>
+        <w:gridCol w:w="1793"/>
       </w:tblGrid>
       <w:tr>
         <w:tc>
@@ -1050,7 +1038,7 @@
     <w:lsdException w:name="Table Web 2" w:semiHidden="1" w:unhideWhenUsed="1"/>
     <w:lsdException w:name="Table Web 3" w:semiHidden="1" w:unhideWhenUsed="1"/>
     <w:lsdException w:name="Balloon Text" w:semiHidden="1" w:unhideWhenUsed="1"/>
-    <w:lsdException w:name="Table Grid" w:semiHidden="1" w:uiPriority="59" w:unhideWhenUsed="1"/>
+    <w:lsdException w:name="Table Grid" w:uiPriority="59"/>
     <w:lsdException w:name="Table Theme" w:semiHidden="1" w:unhideWhenUsed="1"/>
     <w:lsdException w:name="Placeholder Text" w:semiHidden="1"/>
     <w:lsdException w:name="No Spacing" w:uiPriority="1" w:qFormat="1"/>

</xml_diff>